<commit_message>
Deployed c604b53 with MkDocs version: 1.2.1
</commit_message>
<xml_diff>
--- a/legislacao/npa/NPA-NNAC-01E (NNAC) Rev 2021.docx
+++ b/legislacao/npa/NPA-NNAC-01E (NNAC) Rev 2021.docx
@@ -581,7 +581,14 @@
                 <w:rFonts w:ascii="Times New Roman" w:hAnsi="Times New Roman"/>
                 <w:szCs w:val="24"/>
               </w:rPr>
-              <w:t xml:space="preserve">ATRIBUIÇÕES DA DIVISÃO DE NACIONALIZAÇÃO E </w:t>
+              <w:t>PROCESSOS</w:t>
+            </w:r>
+            <w:r>
+              <w:rPr>
+                <w:rFonts w:ascii="Times New Roman" w:hAnsi="Times New Roman"/>
+                <w:szCs w:val="24"/>
+              </w:rPr>
+              <w:t xml:space="preserve"> DA DIVISÃO DE NACIONALIZAÇÃO E </w:t>
             </w:r>
             <w:r>
               <w:rPr>
@@ -589,6 +596,13 @@
                 <w:szCs w:val="24"/>
               </w:rPr>
               <w:t>QUALIFICAÇÃO</w:t>
+            </w:r>
+            <w:r>
+              <w:rPr>
+                <w:rFonts w:ascii="Times New Roman" w:hAnsi="Times New Roman"/>
+                <w:szCs w:val="24"/>
+              </w:rPr>
+              <w:t xml:space="preserve"> (NNAQ)</w:t>
             </w:r>
           </w:p>
         </w:tc>

</xml_diff>